<commit_message>
Added text in Text.txt
</commit_message>
<xml_diff>
--- a/Beta chaukn badi cheez h.docx
+++ b/Beta chaukn badi cheez h.docx
@@ -41,7 +41,44 @@
       </w:r>
       <w:proofErr w:type="spellEnd"/>
       <w:r>
-        <w:t xml:space="preserve"> kya??</w:t>
+        <w:t xml:space="preserve"> </w:t>
+      </w:r>
+      <w:proofErr w:type="spellStart"/>
+      <w:r>
+        <w:t>kya</w:t>
+      </w:r>
+      <w:proofErr w:type="spellEnd"/>
+      <w:r>
+        <w:t>??</w:t>
+      </w:r>
+    </w:p>
+    <w:p>
+      <w:r>
+        <w:t xml:space="preserve">Abe </w:t>
+      </w:r>
+      <w:proofErr w:type="spellStart"/>
+      <w:r>
+        <w:t>oo</w:t>
+      </w:r>
+      <w:proofErr w:type="spellEnd"/>
+      <w:r>
+        <w:t xml:space="preserve"> </w:t>
+      </w:r>
+      <w:proofErr w:type="spellStart"/>
+      <w:r>
+        <w:t>pgl</w:t>
+      </w:r>
+      <w:proofErr w:type="spellEnd"/>
+      <w:r>
+        <w:t xml:space="preserve"> h </w:t>
+      </w:r>
+      <w:proofErr w:type="spellStart"/>
+      <w:r>
+        <w:t>kya</w:t>
+      </w:r>
+      <w:proofErr w:type="spellEnd"/>
+      <w:r>
+        <w:t xml:space="preserve"> bc</w:t>
       </w:r>
     </w:p>
     <w:sectPr>

</xml_diff>